<commit_message>
actualizacion de plantilla proyecto
</commit_message>
<xml_diff>
--- a/Otros/Plantilla del proyecto/Proyecto de Fin de Curso.docx
+++ b/Otros/Plantilla del proyecto/Proyecto de Fin de Curso.docx
@@ -7601,25 +7601,7 @@
           <w:sz w:val="18"/>
           <w:szCs w:val="18"/>
         </w:rPr>
-        <w:t xml:space="preserve">6(cantidad de miembros del </w:t>
-      </w:r>
-      <w:proofErr w:type="gramStart"/>
-      <w:r>
-        <w:rPr>
-          <w:rFonts w:ascii="Century Gothic" w:eastAsia="Century Gothic" w:hAnsi="Century Gothic" w:cs="Century Gothic"/>
-          <w:sz w:val="18"/>
-          <w:szCs w:val="18"/>
-        </w:rPr>
-        <w:t>equipo)*</w:t>
-      </w:r>
-      <w:proofErr w:type="gramEnd"/>
-      <w:r>
-        <w:rPr>
-          <w:rFonts w:ascii="Century Gothic" w:eastAsia="Century Gothic" w:hAnsi="Century Gothic" w:cs="Century Gothic"/>
-          <w:sz w:val="18"/>
-          <w:szCs w:val="18"/>
-        </w:rPr>
-        <w:t>10(días</w:t>
+        <w:t>6(cantidad de miembros del equipo)*10(días</w:t>
       </w:r>
       <w:r>
         <w:rPr>
@@ -13010,7 +12992,7 @@
           <w:bdr w:val="none" w:sz="0" w:space="0" w:color="auto" w:frame="1"/>
         </w:rPr>
         <w:drawing>
-          <wp:inline distT="0" distB="0" distL="0" distR="0" wp14:anchorId="5BFEB52A" wp14:editId="2503D4EB">
+          <wp:inline distT="0" distB="0" distL="0" distR="0" wp14:anchorId="5BFEB52A" wp14:editId="0DCEE870">
             <wp:extent cx="5398770" cy="3399790"/>
             <wp:effectExtent l="0" t="0" r="0" b="0"/>
             <wp:docPr id="1361219088" name="Imagen 5"/>
@@ -13736,7 +13718,7 @@
           <w:bdr w:val="none" w:sz="0" w:space="0" w:color="auto" w:frame="1"/>
         </w:rPr>
         <w:drawing>
-          <wp:inline distT="0" distB="0" distL="0" distR="0" wp14:anchorId="460AE7AE" wp14:editId="79B161DA">
+          <wp:inline distT="0" distB="0" distL="0" distR="0" wp14:anchorId="460AE7AE" wp14:editId="72ED1F19">
             <wp:extent cx="5732780" cy="3423285"/>
             <wp:effectExtent l="0" t="0" r="1270" b="5715"/>
             <wp:docPr id="722657258" name="Imagen 6"/>
@@ -15135,16 +15117,7 @@
           <w:szCs w:val="24"/>
         </w:rPr>
         <w:lastRenderedPageBreak/>
-        <w:t>Segundo</w:t>
-      </w:r>
-      <w:r>
-        <w:rPr>
-          <w:rFonts w:ascii="Century Gothic" w:eastAsia="Century Gothic" w:hAnsi="Century Gothic" w:cs="Century Gothic"/>
-          <w:color w:val="000000"/>
-          <w:sz w:val="24"/>
-          <w:szCs w:val="24"/>
-        </w:rPr>
-        <w:t xml:space="preserve"> sprint.</w:t>
+        <w:t>Segundo sprint.</w:t>
       </w:r>
     </w:p>
     <w:tbl>
@@ -19009,19 +18982,8 @@
                 <w:sz w:val="18"/>
                 <w:szCs w:val="18"/>
               </w:rPr>
-              <w:t xml:space="preserve">Si está habilitada, la interfaz debe mostrar un segundo paso para la autenticación como ingresar un código </w:t>
-            </w:r>
-            <w:proofErr w:type="gramStart"/>
-            <w:r>
-              <w:rPr>
-                <w:rFonts w:ascii="Century Gothic" w:eastAsia="Times New Roman" w:hAnsi="Century Gothic" w:cs="Times New Roman"/>
-                <w:color w:val="000000"/>
-                <w:sz w:val="18"/>
-                <w:szCs w:val="18"/>
-              </w:rPr>
-              <w:t>temporal .</w:t>
-            </w:r>
-            <w:proofErr w:type="gramEnd"/>
+              <w:t>Si está habilitada, la interfaz debe mostrar un segundo paso para la autenticación como ingresar un código temporal .</w:t>
+            </w:r>
           </w:p>
         </w:tc>
       </w:tr>
@@ -20135,6 +20097,7 @@
       <w:r>
         <w:rPr>
           <w:rFonts w:ascii="Century Gothic" w:eastAsia="Century Gothic" w:hAnsi="Century Gothic" w:cs="Century Gothic"/>
+          <w:noProof/>
           <w:sz w:val="24"/>
           <w:szCs w:val="24"/>
         </w:rPr>
@@ -20236,16 +20199,7 @@
           <w:szCs w:val="24"/>
         </w:rPr>
         <w:lastRenderedPageBreak/>
-        <w:t>Tercer</w:t>
-      </w:r>
-      <w:r>
-        <w:rPr>
-          <w:rFonts w:ascii="Century Gothic" w:eastAsia="Century Gothic" w:hAnsi="Century Gothic" w:cs="Century Gothic"/>
-          <w:color w:val="000000"/>
-          <w:sz w:val="24"/>
-          <w:szCs w:val="24"/>
-        </w:rPr>
-        <w:t xml:space="preserve"> sprint.</w:t>
+        <w:t>Tercer sprint.</w:t>
       </w:r>
     </w:p>
     <w:p>
@@ -22615,6 +22569,7 @@
       <w:r>
         <w:rPr>
           <w:rFonts w:ascii="Century Gothic" w:eastAsia="Century Gothic" w:hAnsi="Century Gothic" w:cs="Century Gothic"/>
+          <w:noProof/>
           <w:sz w:val="24"/>
           <w:szCs w:val="24"/>
         </w:rPr>
@@ -23127,15 +23082,7 @@
                 <w:sz w:val="20"/>
                 <w:szCs w:val="20"/>
               </w:rPr>
-              <w:t>C</w:t>
-            </w:r>
-            <w:r>
-              <w:rPr>
-                <w:rFonts w:ascii="Century Gothic" w:hAnsi="Century Gothic"/>
-                <w:sz w:val="20"/>
-                <w:szCs w:val="20"/>
-              </w:rPr>
-              <w:t xml:space="preserve">uando un administrador configure un rol, entonces debe haber al menos dos roles predefinidos: </w:t>
+              <w:t xml:space="preserve">Cuando un administrador configure un rol, entonces debe haber al menos dos roles predefinidos: </w:t>
             </w:r>
             <w:r>
               <w:rPr>
@@ -23337,15 +23284,7 @@
                 <w:sz w:val="20"/>
                 <w:szCs w:val="20"/>
               </w:rPr>
-              <w:t>Si el</w:t>
-            </w:r>
-            <w:r>
-              <w:rPr>
-                <w:rFonts w:ascii="Century Gothic" w:hAnsi="Century Gothic"/>
-                <w:sz w:val="20"/>
-                <w:szCs w:val="20"/>
-              </w:rPr>
-              <w:t xml:space="preserve"> administrador desea modificar permisos, cuando actualice las configuraciones de un rol, entonces los cambios deben aplicarse a todos los usuarios asignados a ese rol de forma inmediata.</w:t>
+              <w:t>Si el administrador desea modificar permisos, cuando actualice las configuraciones de un rol, entonces los cambios deben aplicarse a todos los usuarios asignados a ese rol de forma inmediata.</w:t>
             </w:r>
           </w:p>
         </w:tc>
@@ -23389,6 +23328,7 @@
       <w:r>
         <w:rPr>
           <w:rFonts w:ascii="Century Gothic" w:eastAsia="Century Gothic" w:hAnsi="Century Gothic" w:cs="Century Gothic"/>
+          <w:noProof/>
           <w:sz w:val="24"/>
           <w:szCs w:val="24"/>
         </w:rPr>
@@ -23873,31 +23813,7 @@
               <w:rPr>
                 <w:rFonts w:ascii="Century Gothic" w:hAnsi="Century Gothic"/>
               </w:rPr>
-              <w:t xml:space="preserve">Dado que un usuario tiene varias </w:t>
-            </w:r>
-            <w:r>
-              <w:rPr>
-                <w:rFonts w:ascii="Century Gothic" w:hAnsi="Century Gothic"/>
-              </w:rPr>
-              <w:t>contraseñas</w:t>
-            </w:r>
-            <w:r>
-              <w:rPr>
-                <w:rFonts w:ascii="Century Gothic" w:hAnsi="Century Gothic"/>
-              </w:rPr>
-              <w:t xml:space="preserve"> almacenadas, cuando seleccione una en la lista de servicios, entonces el sistema debe mostrar los detalles completos de esa </w:t>
-            </w:r>
-            <w:r>
-              <w:rPr>
-                <w:rFonts w:ascii="Century Gothic" w:hAnsi="Century Gothic"/>
-              </w:rPr>
-              <w:t>contraseña</w:t>
-            </w:r>
-            <w:r>
-              <w:rPr>
-                <w:rFonts w:ascii="Century Gothic" w:hAnsi="Century Gothic"/>
-              </w:rPr>
-              <w:t xml:space="preserve"> en una ventana o sección dedicada.</w:t>
+              <w:t>Dado que un usuario tiene varias contraseñas almacenadas, cuando seleccione una en la lista de servicios, entonces el sistema debe mostrar los detalles completos de esa contraseña en una ventana o sección dedicada.</w:t>
             </w:r>
           </w:p>
         </w:tc>
@@ -23963,25 +23879,7 @@
               <w:rPr>
                 <w:rFonts w:ascii="Century Gothic" w:hAnsi="Century Gothic"/>
               </w:rPr>
-              <w:t>U</w:t>
-            </w:r>
-            <w:r>
-              <w:rPr>
-                <w:rFonts w:ascii="Century Gothic" w:hAnsi="Century Gothic"/>
-              </w:rPr>
-              <w:t xml:space="preserve">n usuario visualiza los detalles de una </w:t>
-            </w:r>
-            <w:r>
-              <w:rPr>
-                <w:rFonts w:ascii="Century Gothic" w:hAnsi="Century Gothic"/>
-              </w:rPr>
-              <w:t>contraseña</w:t>
-            </w:r>
-            <w:r>
-              <w:rPr>
-                <w:rFonts w:ascii="Century Gothic" w:hAnsi="Century Gothic"/>
-              </w:rPr>
-              <w:t xml:space="preserve">, entonces el sistema debe incluir el </w:t>
+              <w:t xml:space="preserve">Un usuario visualiza los detalles de una contraseña, entonces el sistema debe incluir el </w:t>
             </w:r>
             <w:r>
               <w:rPr>
@@ -24038,19 +23936,7 @@
               <w:rPr>
                 <w:rFonts w:ascii="Century Gothic" w:hAnsi="Century Gothic"/>
               </w:rPr>
-              <w:t xml:space="preserve">y opciones para mostrar/ocultar la </w:t>
-            </w:r>
-            <w:r>
-              <w:rPr>
-                <w:rFonts w:ascii="Century Gothic" w:hAnsi="Century Gothic"/>
-              </w:rPr>
-              <w:t>contraseña</w:t>
-            </w:r>
-            <w:r>
-              <w:rPr>
-                <w:rFonts w:ascii="Century Gothic" w:hAnsi="Century Gothic"/>
-              </w:rPr>
-              <w:t xml:space="preserve"> en texto plano</w:t>
+              <w:t>y opciones para mostrar/ocultar la contraseña en texto plano</w:t>
             </w:r>
           </w:p>
         </w:tc>
@@ -24114,31 +24000,7 @@
               <w:rPr>
                 <w:rFonts w:ascii="Century Gothic" w:hAnsi="Century Gothic"/>
               </w:rPr>
-              <w:t xml:space="preserve">Dado que un usuario está viendo los detalles de una </w:t>
-            </w:r>
-            <w:r>
-              <w:rPr>
-                <w:rFonts w:ascii="Century Gothic" w:hAnsi="Century Gothic"/>
-              </w:rPr>
-              <w:t>contraseña</w:t>
-            </w:r>
-            <w:r>
-              <w:rPr>
-                <w:rFonts w:ascii="Century Gothic" w:hAnsi="Century Gothic"/>
-              </w:rPr>
-              <w:t xml:space="preserve">, cuando presione el botón "Editar", entonces debe ser dirigido a una interfaz para modificar los campos visibles de la </w:t>
-            </w:r>
-            <w:r>
-              <w:rPr>
-                <w:rFonts w:ascii="Century Gothic" w:hAnsi="Century Gothic"/>
-              </w:rPr>
-              <w:t>contraseña</w:t>
-            </w:r>
-            <w:r>
-              <w:rPr>
-                <w:rFonts w:ascii="Century Gothic" w:hAnsi="Century Gothic"/>
-              </w:rPr>
-              <w:t xml:space="preserve"> seleccionada.</w:t>
+              <w:t>Dado que un usuario está viendo los detalles de una contraseña, cuando presione el botón "Editar", entonces debe ser dirigido a una interfaz para modificar los campos visibles de la contraseña seleccionada.</w:t>
             </w:r>
           </w:p>
         </w:tc>
@@ -24164,6 +24026,7 @@
       <w:r>
         <w:rPr>
           <w:rFonts w:ascii="Century Gothic" w:eastAsia="Century Gothic" w:hAnsi="Century Gothic" w:cs="Century Gothic"/>
+          <w:noProof/>
           <w:sz w:val="24"/>
           <w:szCs w:val="24"/>
         </w:rPr>
@@ -24265,16 +24128,7 @@
           <w:szCs w:val="24"/>
         </w:rPr>
         <w:lastRenderedPageBreak/>
-        <w:t>Cuarto</w:t>
-      </w:r>
-      <w:r>
-        <w:rPr>
-          <w:rFonts w:ascii="Century Gothic" w:eastAsia="Century Gothic" w:hAnsi="Century Gothic" w:cs="Century Gothic"/>
-          <w:color w:val="000000"/>
-          <w:sz w:val="24"/>
-          <w:szCs w:val="24"/>
-        </w:rPr>
-        <w:t xml:space="preserve"> sprint.</w:t>
+        <w:t>Cuarto sprint.</w:t>
       </w:r>
     </w:p>
     <w:p>
@@ -24684,19 +24538,7 @@
               <w:rPr>
                 <w:rFonts w:ascii="Century Gothic" w:hAnsi="Century Gothic"/>
               </w:rPr>
-              <w:t xml:space="preserve">Dado que un usuario desea organizar sus </w:t>
-            </w:r>
-            <w:r>
-              <w:rPr>
-                <w:rFonts w:ascii="Century Gothic" w:hAnsi="Century Gothic"/>
-              </w:rPr>
-              <w:t>contraseñas</w:t>
-            </w:r>
-            <w:r>
-              <w:rPr>
-                <w:rFonts w:ascii="Century Gothic" w:hAnsi="Century Gothic"/>
-              </w:rPr>
-              <w:t>, cuando acceda a la opción de gestionar categorías, entonces debe poder crear, editar y eliminar categorías personalizadas (por ejemplo, "Trabajo", "Personal", "Finanzas").</w:t>
+              <w:t>Dado que un usuario desea organizar sus contraseñas, cuando acceda a la opción de gestionar categorías, entonces debe poder crear, editar y eliminar categorías personalizadas (por ejemplo, "Trabajo", "Personal", "Finanzas").</w:t>
             </w:r>
           </w:p>
         </w:tc>
@@ -24762,31 +24604,7 @@
               <w:rPr>
                 <w:rFonts w:ascii="Century Gothic" w:hAnsi="Century Gothic"/>
               </w:rPr>
-              <w:t xml:space="preserve">Dado que un usuario añade o edita una </w:t>
-            </w:r>
-            <w:r>
-              <w:rPr>
-                <w:rFonts w:ascii="Century Gothic" w:hAnsi="Century Gothic"/>
-              </w:rPr>
-              <w:t>contraseña</w:t>
-            </w:r>
-            <w:r>
-              <w:rPr>
-                <w:rFonts w:ascii="Century Gothic" w:hAnsi="Century Gothic"/>
-              </w:rPr>
-              <w:t xml:space="preserve">, cuando seleccione una categoría, entonces la </w:t>
-            </w:r>
-            <w:r>
-              <w:rPr>
-                <w:rFonts w:ascii="Century Gothic" w:hAnsi="Century Gothic"/>
-              </w:rPr>
-              <w:t>contraseña</w:t>
-            </w:r>
-            <w:r>
-              <w:rPr>
-                <w:rFonts w:ascii="Century Gothic" w:hAnsi="Century Gothic"/>
-              </w:rPr>
-              <w:t xml:space="preserve"> debe quedar asignada a esa categoría y mostrarse agrupada en la lista según la categoría.</w:t>
+              <w:t>Dado que un usuario añade o edita una contraseña, cuando seleccione una categoría, entonces la contraseña debe quedar asignada a esa categoría y mostrarse agrupada en la lista según la categoría.</w:t>
             </w:r>
           </w:p>
         </w:tc>
@@ -24850,31 +24668,7 @@
               <w:rPr>
                 <w:rFonts w:ascii="Century Gothic" w:hAnsi="Century Gothic"/>
               </w:rPr>
-              <w:t xml:space="preserve">Dado que un usuario está navegando por la lista de </w:t>
-            </w:r>
-            <w:r>
-              <w:rPr>
-                <w:rFonts w:ascii="Century Gothic" w:hAnsi="Century Gothic"/>
-              </w:rPr>
-              <w:t>contraseñas</w:t>
-            </w:r>
-            <w:r>
-              <w:rPr>
-                <w:rFonts w:ascii="Century Gothic" w:hAnsi="Century Gothic"/>
-              </w:rPr>
-              <w:t xml:space="preserve">, cuando seleccione una categoría específica, entonces el sistema debe mostrar solo las </w:t>
-            </w:r>
-            <w:r>
-              <w:rPr>
-                <w:rFonts w:ascii="Century Gothic" w:hAnsi="Century Gothic"/>
-              </w:rPr>
-              <w:t>contraseñas</w:t>
-            </w:r>
-            <w:r>
-              <w:rPr>
-                <w:rFonts w:ascii="Century Gothic" w:hAnsi="Century Gothic"/>
-              </w:rPr>
-              <w:t xml:space="preserve"> que pertenecen a esa categoría.</w:t>
+              <w:t>Dado que un usuario está navegando por la lista de contraseñas, cuando seleccione una categoría específica, entonces el sistema debe mostrar solo las contraseñas que pertenecen a esa categoría.</w:t>
             </w:r>
           </w:p>
         </w:tc>
@@ -24900,6 +24694,7 @@
       <w:r>
         <w:rPr>
           <w:rFonts w:ascii="Century Gothic" w:eastAsia="Century Gothic" w:hAnsi="Century Gothic" w:cs="Century Gothic"/>
+          <w:noProof/>
           <w:sz w:val="24"/>
           <w:szCs w:val="24"/>
         </w:rPr>
@@ -26190,27 +25985,7 @@
                 <w:sz w:val="20"/>
                 <w:szCs w:val="20"/>
               </w:rPr>
-              <w:t>Al hacer clic en el ícono de ojo, este debe alternar entre el estado "cerrado" para ocultar la contraseña y "abierto</w:t>
-            </w:r>
-            <w:proofErr w:type="gramStart"/>
-            <w:r>
-              <w:rPr>
-                <w:rFonts w:ascii="Century Gothic" w:eastAsia="Times New Roman" w:hAnsi="Century Gothic" w:cs="Times New Roman"/>
-                <w:color w:val="000000"/>
-                <w:sz w:val="20"/>
-                <w:szCs w:val="20"/>
-              </w:rPr>
-              <w:t>"  para</w:t>
-            </w:r>
-            <w:proofErr w:type="gramEnd"/>
-            <w:r>
-              <w:rPr>
-                <w:rFonts w:ascii="Century Gothic" w:eastAsia="Times New Roman" w:hAnsi="Century Gothic" w:cs="Times New Roman"/>
-                <w:color w:val="000000"/>
-                <w:sz w:val="20"/>
-                <w:szCs w:val="20"/>
-              </w:rPr>
-              <w:t xml:space="preserve"> mostrarla. El ícono debe ser fácilmente reconocible y accesible tanto en dispositivos móviles como en escritorio.</w:t>
+              <w:t>Al hacer clic en el ícono de ojo, este debe alternar entre el estado "cerrado" para ocultar la contraseña y "abierto"  para mostrarla. El ícono debe ser fácilmente reconocible y accesible tanto en dispositivos móviles como en escritorio.</w:t>
             </w:r>
           </w:p>
         </w:tc>
@@ -26651,6 +26426,118 @@
           <w:rFonts w:ascii="Century Gothic" w:eastAsia="Century Gothic" w:hAnsi="Century Gothic" w:cs="Century Gothic"/>
           <w:sz w:val="18"/>
           <w:szCs w:val="18"/>
+        </w:rPr>
+      </w:pPr>
+    </w:p>
+    <w:p>
+      <w:pPr>
+        <w:rPr>
+          <w:lang w:val="es-ES" w:eastAsia="es-ES"/>
+        </w:rPr>
+      </w:pPr>
+    </w:p>
+    <w:p>
+      <w:pPr>
+        <w:rPr>
+          <w:lang w:val="es-ES" w:eastAsia="es-ES"/>
+        </w:rPr>
+      </w:pPr>
+    </w:p>
+    <w:p>
+      <w:pPr>
+        <w:rPr>
+          <w:lang w:val="es-ES" w:eastAsia="es-ES"/>
+        </w:rPr>
+      </w:pPr>
+    </w:p>
+    <w:p>
+      <w:pPr>
+        <w:rPr>
+          <w:lang w:val="es-ES" w:eastAsia="es-ES"/>
+        </w:rPr>
+      </w:pPr>
+    </w:p>
+    <w:p>
+      <w:pPr>
+        <w:rPr>
+          <w:lang w:val="es-ES" w:eastAsia="es-ES"/>
+        </w:rPr>
+      </w:pPr>
+    </w:p>
+    <w:p>
+      <w:pPr>
+        <w:rPr>
+          <w:lang w:val="es-ES" w:eastAsia="es-ES"/>
+        </w:rPr>
+      </w:pPr>
+    </w:p>
+    <w:p>
+      <w:pPr>
+        <w:rPr>
+          <w:lang w:val="es-ES" w:eastAsia="es-ES"/>
+        </w:rPr>
+      </w:pPr>
+    </w:p>
+    <w:p>
+      <w:pPr>
+        <w:rPr>
+          <w:lang w:val="es-ES" w:eastAsia="es-ES"/>
+        </w:rPr>
+      </w:pPr>
+    </w:p>
+    <w:p>
+      <w:pPr>
+        <w:rPr>
+          <w:lang w:val="es-ES" w:eastAsia="es-ES"/>
+        </w:rPr>
+      </w:pPr>
+    </w:p>
+    <w:p>
+      <w:pPr>
+        <w:rPr>
+          <w:lang w:val="es-ES" w:eastAsia="es-ES"/>
+        </w:rPr>
+      </w:pPr>
+    </w:p>
+    <w:p>
+      <w:pPr>
+        <w:rPr>
+          <w:lang w:val="es-ES" w:eastAsia="es-ES"/>
+        </w:rPr>
+      </w:pPr>
+    </w:p>
+    <w:p>
+      <w:pPr>
+        <w:rPr>
+          <w:lang w:val="es-ES" w:eastAsia="es-ES"/>
+        </w:rPr>
+      </w:pPr>
+    </w:p>
+    <w:p>
+      <w:pPr>
+        <w:rPr>
+          <w:lang w:val="es-ES" w:eastAsia="es-ES"/>
+        </w:rPr>
+      </w:pPr>
+    </w:p>
+    <w:p>
+      <w:pPr>
+        <w:rPr>
+          <w:lang w:val="es-ES" w:eastAsia="es-ES"/>
+        </w:rPr>
+      </w:pPr>
+    </w:p>
+    <w:p>
+      <w:pPr>
+        <w:rPr>
+          <w:lang w:val="es-ES" w:eastAsia="es-ES"/>
+        </w:rPr>
+      </w:pPr>
+    </w:p>
+    <w:p>
+      <w:pPr>
+        <w:rPr>
+          <w:lang w:val="es-ES" w:eastAsia="es-ES"/>
         </w:rPr>
       </w:pPr>
     </w:p>

</xml_diff>